<commit_message>
Upload final version of report
</commit_message>
<xml_diff>
--- a/Miscellaneous/Doctor's Questionaire China (English Translation).docx
+++ b/Miscellaneous/Doctor's Questionaire China (English Translation).docx
@@ -694,7 +694,15 @@
           <w:color w:val="000000"/>
           <w:lang w:val="en"/>
         </w:rPr>
-        <w:t xml:space="preserve">Your time in business </w:t>
+        <w:t xml:space="preserve">Your time in </w:t>
+      </w:r>
+      <w:proofErr w:type="gramStart"/>
+      <w:r>
+        <w:rPr>
+          <w:color w:val="000000"/>
+          <w:lang w:val="en"/>
+        </w:rPr>
+        <w:t xml:space="preserve">business </w:t>
       </w:r>
       <w:r>
         <w:rPr>
@@ -707,7 +715,15 @@
           <w:color w:val="0066FF"/>
           <w:lang w:val="en"/>
         </w:rPr>
-        <w:t>(single-choice</w:t>
+        <w:t>(</w:t>
+      </w:r>
+      <w:proofErr w:type="gramEnd"/>
+      <w:r>
+        <w:rPr>
+          <w:color w:val="0066FF"/>
+          <w:lang w:val="en"/>
+        </w:rPr>
+        <w:t>single-choice</w:t>
       </w:r>
       <w:r>
         <w:rPr>
@@ -818,11 +834,6 @@
             <w:vAlign w:val="center"/>
           </w:tcPr>
           <w:p>
-            <w:pPr>
-              <w:rPr>
-                <w:rFonts w:hint="eastAsia"/>
-              </w:rPr>
-            </w:pPr>
             <w:r>
               <w:rPr>
                 <w:lang w:val="en"/>
@@ -1375,7 +1386,21 @@
               <w:rPr>
                 <w:lang w:val="en"/>
               </w:rPr>
-              <w:t>10 years . .</w:t>
+              <w:t xml:space="preserve">10 </w:t>
+            </w:r>
+            <w:proofErr w:type="gramStart"/>
+            <w:r>
+              <w:rPr>
+                <w:lang w:val="en"/>
+              </w:rPr>
+              <w:t>years .</w:t>
+            </w:r>
+            <w:proofErr w:type="gramEnd"/>
+            <w:r>
+              <w:rPr>
+                <w:lang w:val="en"/>
+              </w:rPr>
+              <w:t xml:space="preserve"> .</w:t>
             </w:r>
           </w:p>
         </w:tc>
@@ -5040,6 +5065,7 @@
         </w:rPr>
         <w:t xml:space="preserve"> </w:t>
       </w:r>
+      <w:proofErr w:type="gramStart"/>
       <w:r>
         <w:rPr>
           <w:color w:val="000000"/>
@@ -5060,6 +5086,7 @@
         </w:rPr>
         <w:t>(</w:t>
       </w:r>
+      <w:proofErr w:type="gramEnd"/>
       <w:r>
         <w:rPr>
           <w:lang w:val="en"/>
@@ -6056,8 +6083,17 @@
           <w:color w:val="0066FF"/>
           <w:lang w:val="en"/>
         </w:rPr>
-        <w:t>scale question</w:t>
-      </w:r>
+        <w:t xml:space="preserve">scale </w:t>
+      </w:r>
+      <w:proofErr w:type="gramStart"/>
+      <w:r>
+        <w:rPr>
+          <w:color w:val="0066FF"/>
+          <w:lang w:val="en"/>
+        </w:rPr>
+        <w:t>question</w:t>
+      </w:r>
+      <w:proofErr w:type="gramEnd"/>
       <w:r>
         <w:rPr>
           <w:lang w:val="en"/>
@@ -8443,7 +8479,28 @@
           <w:color w:val="000000"/>
           <w:lang w:val="en"/>
         </w:rPr>
-        <w:t xml:space="preserve">how much do you believe in him? </w:t>
+        <w:t>would</w:t>
+      </w:r>
+      <w:r>
+        <w:rPr>
+          <w:color w:val="000000"/>
+          <w:lang w:val="en"/>
+        </w:rPr>
+        <w:t xml:space="preserve"> it</w:t>
+      </w:r>
+      <w:r>
+        <w:rPr>
+          <w:color w:val="000000"/>
+          <w:lang w:val="en"/>
+        </w:rPr>
+        <w:t xml:space="preserve"> be useful</w:t>
+      </w:r>
+      <w:r>
+        <w:rPr>
+          <w:color w:val="000000"/>
+          <w:lang w:val="en"/>
+        </w:rPr>
+        <w:t xml:space="preserve">? </w:t>
       </w:r>
       <w:r>
         <w:rPr>
@@ -8469,8 +8526,17 @@
           <w:color w:val="0066FF"/>
           <w:lang w:val="en"/>
         </w:rPr>
-        <w:t>scale question</w:t>
-      </w:r>
+        <w:t xml:space="preserve">scale </w:t>
+      </w:r>
+      <w:proofErr w:type="gramStart"/>
+      <w:r>
+        <w:rPr>
+          <w:color w:val="0066FF"/>
+          <w:lang w:val="en"/>
+        </w:rPr>
+        <w:t>question</w:t>
+      </w:r>
+      <w:proofErr w:type="gramEnd"/>
       <w:r>
         <w:rPr>
           <w:lang w:val="en"/>
@@ -10021,7 +10087,23 @@
           <w:color w:val="000000"/>
           <w:lang w:val="en"/>
         </w:rPr>
-        <w:t xml:space="preserve">process is IR can not replace, and those aspects are OK? Please feel free to play your imagination. </w:t>
+        <w:t xml:space="preserve">process is IR </w:t>
+      </w:r>
+      <w:proofErr w:type="spellStart"/>
+      <w:r>
+        <w:rPr>
+          <w:color w:val="000000"/>
+          <w:lang w:val="en"/>
+        </w:rPr>
+        <w:t>can not</w:t>
+      </w:r>
+      <w:proofErr w:type="spellEnd"/>
+      <w:r>
+        <w:rPr>
+          <w:color w:val="000000"/>
+          <w:lang w:val="en"/>
+        </w:rPr>
+        <w:t xml:space="preserve"> replace, and those aspects are OK? Please feel free to play your imagination. </w:t>
       </w:r>
       <w:r>
         <w:rPr>
@@ -10115,7 +10197,21 @@
         <w:rPr>
           <w:lang w:val="en"/>
         </w:rPr>
-        <w:t xml:space="preserve"> " . </w:t>
+        <w:t xml:space="preserve"> </w:t>
+      </w:r>
+      <w:proofErr w:type="gramStart"/>
+      <w:r>
+        <w:rPr>
+          <w:lang w:val="en"/>
+        </w:rPr>
+        <w:t>" .</w:t>
+      </w:r>
+      <w:proofErr w:type="gramEnd"/>
+      <w:r>
+        <w:rPr>
+          <w:lang w:val="en"/>
+        </w:rPr>
+        <w:t xml:space="preserve"> </w:t>
       </w:r>
       <w:r>
         <w:rPr>

</xml_diff>